<commit_message>
Add output Latihan07 and Latihan10
</commit_message>
<xml_diff>
--- a/PDF/Output Praktikum-02.docx
+++ b/PDF/Output Praktikum-02.docx
@@ -167,6 +167,7 @@
           <w:rFonts w:ascii="Arial" w:hAnsi="Arial" w:cs="Arial"/>
           <w:b/>
           <w:bCs/>
+          <w:noProof/>
         </w:rPr>
         <w:drawing>
           <wp:inline distT="0" distB="0" distL="0" distR="0" wp14:anchorId="1DF06A76" wp14:editId="2B30FE92">
@@ -269,6 +270,7 @@
           <w:rFonts w:ascii="Arial" w:hAnsi="Arial" w:cs="Arial"/>
           <w:b/>
           <w:bCs/>
+          <w:noProof/>
         </w:rPr>
         <w:drawing>
           <wp:inline distT="0" distB="0" distL="0" distR="0" wp14:anchorId="7E35050D" wp14:editId="530FC918">
@@ -371,6 +373,7 @@
           <w:rFonts w:ascii="Arial" w:hAnsi="Arial" w:cs="Arial"/>
           <w:b/>
           <w:bCs/>
+          <w:noProof/>
         </w:rPr>
         <w:drawing>
           <wp:inline distT="0" distB="0" distL="0" distR="0" wp14:anchorId="6E37E66B" wp14:editId="718F8DC8">
@@ -473,6 +476,7 @@
           <w:rFonts w:ascii="Arial" w:hAnsi="Arial" w:cs="Arial"/>
           <w:b/>
           <w:bCs/>
+          <w:noProof/>
         </w:rPr>
         <w:drawing>
           <wp:inline distT="0" distB="0" distL="0" distR="0" wp14:anchorId="3865086E" wp14:editId="712C88BE">
@@ -564,6 +568,7 @@
           <w:rFonts w:ascii="Arial" w:hAnsi="Arial" w:cs="Arial"/>
           <w:b/>
           <w:bCs/>
+          <w:noProof/>
         </w:rPr>
         <w:drawing>
           <wp:inline distT="0" distB="0" distL="0" distR="0" wp14:anchorId="445BDC56" wp14:editId="1320A09E">
@@ -602,6 +607,524 @@
         </w:drawing>
       </w:r>
     </w:p>
+    <w:p>
+      <w:pPr>
+        <w:pStyle w:val="ListParagraph"/>
+        <w:spacing w:after="0" w:line="240" w:lineRule="auto"/>
+        <w:jc w:val="both"/>
+        <w:rPr>
+          <w:rFonts w:ascii="Arial" w:hAnsi="Arial" w:cs="Arial"/>
+          <w:b/>
+          <w:bCs/>
+        </w:rPr>
+      </w:pPr>
+    </w:p>
+    <w:p>
+      <w:pPr>
+        <w:pStyle w:val="ListParagraph"/>
+        <w:numPr>
+          <w:ilvl w:val="0"/>
+          <w:numId w:val="1"/>
+        </w:numPr>
+        <w:spacing w:after="0" w:line="240" w:lineRule="auto"/>
+        <w:jc w:val="both"/>
+        <w:rPr>
+          <w:rFonts w:ascii="Arial" w:hAnsi="Arial" w:cs="Arial"/>
+          <w:b/>
+          <w:bCs/>
+        </w:rPr>
+      </w:pPr>
+      <w:r>
+        <w:rPr>
+          <w:rFonts w:ascii="Arial" w:hAnsi="Arial" w:cs="Arial"/>
+          <w:b/>
+          <w:bCs/>
+        </w:rPr>
+        <w:t>Latihan07.java</w:t>
+      </w:r>
+    </w:p>
+    <w:p>
+      <w:pPr>
+        <w:pStyle w:val="ListParagraph"/>
+        <w:spacing w:after="0" w:line="240" w:lineRule="auto"/>
+        <w:jc w:val="both"/>
+        <w:rPr>
+          <w:rFonts w:ascii="Arial" w:hAnsi="Arial" w:cs="Arial"/>
+          <w:b/>
+          <w:bCs/>
+        </w:rPr>
+      </w:pPr>
+    </w:p>
+    <w:p>
+      <w:pPr>
+        <w:pStyle w:val="ListParagraph"/>
+        <w:spacing w:after="0" w:line="240" w:lineRule="auto"/>
+        <w:jc w:val="both"/>
+        <w:rPr>
+          <w:rFonts w:ascii="Arial" w:hAnsi="Arial" w:cs="Arial"/>
+          <w:b/>
+          <w:bCs/>
+        </w:rPr>
+      </w:pPr>
+      <w:r>
+        <w:rPr>
+          <w:rFonts w:ascii="Arial" w:hAnsi="Arial" w:cs="Arial"/>
+          <w:b/>
+          <w:bCs/>
+        </w:rPr>
+        <w:drawing>
+          <wp:inline distT="0" distB="0" distL="0" distR="0" wp14:anchorId="28252467" wp14:editId="33F25790">
+            <wp:extent cx="5753396" cy="2159111"/>
+            <wp:effectExtent l="0" t="0" r="0" b="0"/>
+            <wp:docPr id="6" name="Picture 6"/>
+            <wp:cNvGraphicFramePr>
+              <a:graphicFrameLocks xmlns:a="http://schemas.openxmlformats.org/drawingml/2006/main" noChangeAspect="1"/>
+            </wp:cNvGraphicFramePr>
+            <a:graphic xmlns:a="http://schemas.openxmlformats.org/drawingml/2006/main">
+              <a:graphicData uri="http://schemas.openxmlformats.org/drawingml/2006/picture">
+                <pic:pic xmlns:pic="http://schemas.openxmlformats.org/drawingml/2006/picture">
+                  <pic:nvPicPr>
+                    <pic:cNvPr id="1" name=""/>
+                    <pic:cNvPicPr/>
+                  </pic:nvPicPr>
+                  <pic:blipFill>
+                    <a:blip r:embed="rId10"/>
+                    <a:stretch>
+                      <a:fillRect/>
+                    </a:stretch>
+                  </pic:blipFill>
+                  <pic:spPr>
+                    <a:xfrm>
+                      <a:off x="0" y="0"/>
+                      <a:ext cx="5753396" cy="2159111"/>
+                    </a:xfrm>
+                    <a:prstGeom prst="rect">
+                      <a:avLst/>
+                    </a:prstGeom>
+                  </pic:spPr>
+                </pic:pic>
+              </a:graphicData>
+            </a:graphic>
+          </wp:inline>
+        </w:drawing>
+      </w:r>
+    </w:p>
+    <w:p>
+      <w:pPr>
+        <w:rPr>
+          <w:rFonts w:ascii="Arial" w:hAnsi="Arial" w:cs="Arial"/>
+          <w:b/>
+          <w:bCs/>
+        </w:rPr>
+      </w:pPr>
+      <w:r>
+        <w:rPr>
+          <w:rFonts w:ascii="Arial" w:hAnsi="Arial" w:cs="Arial"/>
+          <w:b/>
+          <w:bCs/>
+        </w:rPr>
+        <w:br w:type="page"/>
+      </w:r>
+    </w:p>
+    <w:p>
+      <w:pPr>
+        <w:pStyle w:val="ListParagraph"/>
+        <w:spacing w:after="0" w:line="240" w:lineRule="auto"/>
+        <w:jc w:val="both"/>
+        <w:rPr>
+          <w:rFonts w:ascii="Arial" w:hAnsi="Arial" w:cs="Arial"/>
+          <w:b/>
+          <w:bCs/>
+        </w:rPr>
+      </w:pPr>
+    </w:p>
+    <w:p>
+      <w:pPr>
+        <w:pStyle w:val="ListParagraph"/>
+        <w:numPr>
+          <w:ilvl w:val="0"/>
+          <w:numId w:val="1"/>
+        </w:numPr>
+        <w:spacing w:after="0" w:line="240" w:lineRule="auto"/>
+        <w:jc w:val="both"/>
+        <w:rPr>
+          <w:rFonts w:ascii="Arial" w:hAnsi="Arial" w:cs="Arial"/>
+          <w:b/>
+          <w:bCs/>
+        </w:rPr>
+      </w:pPr>
+      <w:r>
+        <w:rPr>
+          <w:rFonts w:ascii="Arial" w:hAnsi="Arial" w:cs="Arial"/>
+          <w:b/>
+          <w:bCs/>
+        </w:rPr>
+        <w:t>Latihan10.java</w:t>
+      </w:r>
+    </w:p>
+    <w:p>
+      <w:pPr>
+        <w:pStyle w:val="ListParagraph"/>
+        <w:spacing w:after="0" w:line="240" w:lineRule="auto"/>
+        <w:jc w:val="both"/>
+        <w:rPr>
+          <w:rFonts w:ascii="Arial" w:hAnsi="Arial" w:cs="Arial"/>
+          <w:b/>
+          <w:bCs/>
+        </w:rPr>
+      </w:pPr>
+    </w:p>
+    <w:p>
+      <w:pPr>
+        <w:pStyle w:val="ListParagraph"/>
+        <w:spacing w:after="0" w:line="240" w:lineRule="auto"/>
+        <w:jc w:val="both"/>
+        <w:rPr>
+          <w:rFonts w:ascii="Arial" w:hAnsi="Arial" w:cs="Arial"/>
+          <w:b/>
+          <w:bCs/>
+        </w:rPr>
+      </w:pPr>
+      <w:r>
+        <w:rPr>
+          <w:rFonts w:ascii="Arial" w:hAnsi="Arial" w:cs="Arial"/>
+          <w:b/>
+          <w:bCs/>
+        </w:rPr>
+        <w:drawing>
+          <wp:inline distT="0" distB="0" distL="0" distR="0" wp14:anchorId="4129D7C9" wp14:editId="46733EA3">
+            <wp:extent cx="5943600" cy="4347210"/>
+            <wp:effectExtent l="0" t="0" r="0" b="0"/>
+            <wp:docPr id="7" name="Picture 7"/>
+            <wp:cNvGraphicFramePr>
+              <a:graphicFrameLocks xmlns:a="http://schemas.openxmlformats.org/drawingml/2006/main" noChangeAspect="1"/>
+            </wp:cNvGraphicFramePr>
+            <a:graphic xmlns:a="http://schemas.openxmlformats.org/drawingml/2006/main">
+              <a:graphicData uri="http://schemas.openxmlformats.org/drawingml/2006/picture">
+                <pic:pic xmlns:pic="http://schemas.openxmlformats.org/drawingml/2006/picture">
+                  <pic:nvPicPr>
+                    <pic:cNvPr id="1" name=""/>
+                    <pic:cNvPicPr/>
+                  </pic:nvPicPr>
+                  <pic:blipFill>
+                    <a:blip r:embed="rId11"/>
+                    <a:stretch>
+                      <a:fillRect/>
+                    </a:stretch>
+                  </pic:blipFill>
+                  <pic:spPr>
+                    <a:xfrm>
+                      <a:off x="0" y="0"/>
+                      <a:ext cx="5943600" cy="4347210"/>
+                    </a:xfrm>
+                    <a:prstGeom prst="rect">
+                      <a:avLst/>
+                    </a:prstGeom>
+                  </pic:spPr>
+                </pic:pic>
+              </a:graphicData>
+            </a:graphic>
+          </wp:inline>
+        </w:drawing>
+      </w:r>
+    </w:p>
+    <w:p>
+      <w:pPr>
+        <w:pStyle w:val="ListParagraph"/>
+        <w:spacing w:after="0" w:line="240" w:lineRule="auto"/>
+        <w:jc w:val="both"/>
+        <w:rPr>
+          <w:rFonts w:ascii="Arial" w:hAnsi="Arial" w:cs="Arial"/>
+          <w:b/>
+          <w:bCs/>
+        </w:rPr>
+      </w:pPr>
+    </w:p>
+    <w:p>
+      <w:pPr>
+        <w:pStyle w:val="ListParagraph"/>
+        <w:spacing w:after="0" w:line="240" w:lineRule="auto"/>
+        <w:jc w:val="both"/>
+        <w:rPr>
+          <w:rFonts w:ascii="Arial" w:hAnsi="Arial" w:cs="Arial"/>
+          <w:b/>
+          <w:bCs/>
+        </w:rPr>
+      </w:pPr>
+      <w:r>
+        <w:rPr>
+          <w:rFonts w:ascii="Arial" w:hAnsi="Arial" w:cs="Arial"/>
+          <w:b/>
+          <w:bCs/>
+        </w:rPr>
+        <w:lastRenderedPageBreak/>
+        <w:drawing>
+          <wp:inline distT="0" distB="0" distL="0" distR="0" wp14:anchorId="740B8B73" wp14:editId="1A010849">
+            <wp:extent cx="5943600" cy="4083050"/>
+            <wp:effectExtent l="0" t="0" r="0" b="0"/>
+            <wp:docPr id="8" name="Picture 8"/>
+            <wp:cNvGraphicFramePr>
+              <a:graphicFrameLocks xmlns:a="http://schemas.openxmlformats.org/drawingml/2006/main" noChangeAspect="1"/>
+            </wp:cNvGraphicFramePr>
+            <a:graphic xmlns:a="http://schemas.openxmlformats.org/drawingml/2006/main">
+              <a:graphicData uri="http://schemas.openxmlformats.org/drawingml/2006/picture">
+                <pic:pic xmlns:pic="http://schemas.openxmlformats.org/drawingml/2006/picture">
+                  <pic:nvPicPr>
+                    <pic:cNvPr id="1" name=""/>
+                    <pic:cNvPicPr/>
+                  </pic:nvPicPr>
+                  <pic:blipFill>
+                    <a:blip r:embed="rId12"/>
+                    <a:stretch>
+                      <a:fillRect/>
+                    </a:stretch>
+                  </pic:blipFill>
+                  <pic:spPr>
+                    <a:xfrm>
+                      <a:off x="0" y="0"/>
+                      <a:ext cx="5943600" cy="4083050"/>
+                    </a:xfrm>
+                    <a:prstGeom prst="rect">
+                      <a:avLst/>
+                    </a:prstGeom>
+                  </pic:spPr>
+                </pic:pic>
+              </a:graphicData>
+            </a:graphic>
+          </wp:inline>
+        </w:drawing>
+      </w:r>
+    </w:p>
+    <w:p>
+      <w:pPr>
+        <w:rPr>
+          <w:rFonts w:ascii="Arial" w:hAnsi="Arial" w:cs="Arial"/>
+          <w:b/>
+          <w:bCs/>
+        </w:rPr>
+      </w:pPr>
+      <w:r>
+        <w:rPr>
+          <w:rFonts w:ascii="Arial" w:hAnsi="Arial" w:cs="Arial"/>
+          <w:b/>
+          <w:bCs/>
+        </w:rPr>
+        <w:br w:type="page"/>
+      </w:r>
+    </w:p>
+    <w:p>
+      <w:pPr>
+        <w:pStyle w:val="ListParagraph"/>
+        <w:spacing w:after="0" w:line="240" w:lineRule="auto"/>
+        <w:jc w:val="both"/>
+        <w:rPr>
+          <w:rFonts w:ascii="Arial" w:hAnsi="Arial" w:cs="Arial"/>
+          <w:b/>
+          <w:bCs/>
+        </w:rPr>
+      </w:pPr>
+      <w:r>
+        <w:rPr>
+          <w:rFonts w:ascii="Arial" w:hAnsi="Arial" w:cs="Arial"/>
+          <w:b/>
+          <w:bCs/>
+        </w:rPr>
+        <w:lastRenderedPageBreak/>
+        <w:t>Class Diagram Latihan07</w:t>
+      </w:r>
+    </w:p>
+    <w:p>
+      <w:pPr>
+        <w:pStyle w:val="ListParagraph"/>
+        <w:spacing w:after="0" w:line="240" w:lineRule="auto"/>
+        <w:jc w:val="both"/>
+        <w:rPr>
+          <w:rFonts w:ascii="Arial" w:hAnsi="Arial" w:cs="Arial"/>
+          <w:b/>
+          <w:bCs/>
+        </w:rPr>
+      </w:pPr>
+    </w:p>
+    <w:p>
+      <w:pPr>
+        <w:pStyle w:val="ListParagraph"/>
+        <w:spacing w:after="0" w:line="240" w:lineRule="auto"/>
+        <w:jc w:val="both"/>
+        <w:rPr>
+          <w:rFonts w:ascii="Arial" w:hAnsi="Arial" w:cs="Arial"/>
+          <w:b/>
+          <w:bCs/>
+        </w:rPr>
+      </w:pPr>
+      <w:r>
+        <w:rPr>
+          <w:rFonts w:ascii="Arial" w:hAnsi="Arial" w:cs="Arial"/>
+          <w:b/>
+          <w:bCs/>
+          <w:noProof/>
+        </w:rPr>
+        <w:drawing>
+          <wp:inline distT="0" distB="0" distL="0" distR="0" wp14:anchorId="422BE459" wp14:editId="69FA2371">
+            <wp:extent cx="4394200" cy="1155700"/>
+            <wp:effectExtent l="0" t="0" r="6350" b="6350"/>
+            <wp:docPr id="9" name="Picture 9"/>
+            <wp:cNvGraphicFramePr>
+              <a:graphicFrameLocks xmlns:a="http://schemas.openxmlformats.org/drawingml/2006/main" noChangeAspect="1"/>
+            </wp:cNvGraphicFramePr>
+            <a:graphic xmlns:a="http://schemas.openxmlformats.org/drawingml/2006/main">
+              <a:graphicData uri="http://schemas.openxmlformats.org/drawingml/2006/picture">
+                <pic:pic xmlns:pic="http://schemas.openxmlformats.org/drawingml/2006/picture">
+                  <pic:nvPicPr>
+                    <pic:cNvPr id="0" name="Picture 1"/>
+                    <pic:cNvPicPr>
+                      <a:picLocks noChangeAspect="1" noChangeArrowheads="1"/>
+                    </pic:cNvPicPr>
+                  </pic:nvPicPr>
+                  <pic:blipFill>
+                    <a:blip r:embed="rId13">
+                      <a:extLst>
+                        <a:ext uri="{28A0092B-C50C-407E-A947-70E740481C1C}">
+                          <a14:useLocalDpi xmlns:a14="http://schemas.microsoft.com/office/drawing/2010/main" val="0"/>
+                        </a:ext>
+                      </a:extLst>
+                    </a:blip>
+                    <a:srcRect/>
+                    <a:stretch>
+                      <a:fillRect/>
+                    </a:stretch>
+                  </pic:blipFill>
+                  <pic:spPr bwMode="auto">
+                    <a:xfrm>
+                      <a:off x="0" y="0"/>
+                      <a:ext cx="4394200" cy="1155700"/>
+                    </a:xfrm>
+                    <a:prstGeom prst="rect">
+                      <a:avLst/>
+                    </a:prstGeom>
+                    <a:noFill/>
+                    <a:ln>
+                      <a:noFill/>
+                    </a:ln>
+                  </pic:spPr>
+                </pic:pic>
+              </a:graphicData>
+            </a:graphic>
+          </wp:inline>
+        </w:drawing>
+      </w:r>
+    </w:p>
+    <w:p>
+      <w:pPr>
+        <w:pStyle w:val="ListParagraph"/>
+        <w:spacing w:after="0" w:line="240" w:lineRule="auto"/>
+        <w:jc w:val="both"/>
+        <w:rPr>
+          <w:rFonts w:ascii="Arial" w:hAnsi="Arial" w:cs="Arial"/>
+          <w:b/>
+          <w:bCs/>
+        </w:rPr>
+      </w:pPr>
+    </w:p>
+    <w:p>
+      <w:pPr>
+        <w:pStyle w:val="ListParagraph"/>
+        <w:spacing w:after="0" w:line="240" w:lineRule="auto"/>
+        <w:jc w:val="both"/>
+        <w:rPr>
+          <w:rFonts w:ascii="Arial" w:hAnsi="Arial" w:cs="Arial"/>
+          <w:b/>
+          <w:bCs/>
+        </w:rPr>
+      </w:pPr>
+      <w:r>
+        <w:rPr>
+          <w:rFonts w:ascii="Arial" w:hAnsi="Arial" w:cs="Arial"/>
+          <w:b/>
+          <w:bCs/>
+        </w:rPr>
+        <w:t>Activity Diagram Latihan07</w:t>
+      </w:r>
+    </w:p>
+    <w:p>
+      <w:pPr>
+        <w:pStyle w:val="ListParagraph"/>
+        <w:spacing w:after="0" w:line="240" w:lineRule="auto"/>
+        <w:jc w:val="both"/>
+        <w:rPr>
+          <w:rFonts w:ascii="Arial" w:hAnsi="Arial" w:cs="Arial"/>
+          <w:b/>
+          <w:bCs/>
+        </w:rPr>
+      </w:pPr>
+    </w:p>
+    <w:p>
+      <w:pPr>
+        <w:pStyle w:val="ListParagraph"/>
+        <w:spacing w:after="0" w:line="240" w:lineRule="auto"/>
+        <w:jc w:val="both"/>
+        <w:rPr>
+          <w:rFonts w:ascii="Arial" w:hAnsi="Arial" w:cs="Arial"/>
+          <w:b/>
+          <w:bCs/>
+        </w:rPr>
+      </w:pPr>
+      <w:r>
+        <w:rPr>
+          <w:rFonts w:ascii="Arial" w:hAnsi="Arial" w:cs="Arial"/>
+          <w:b/>
+          <w:bCs/>
+          <w:noProof/>
+        </w:rPr>
+        <w:drawing>
+          <wp:inline distT="0" distB="0" distL="0" distR="0" wp14:anchorId="64CF404A" wp14:editId="5D54C9B9">
+            <wp:extent cx="5943600" cy="5480050"/>
+            <wp:effectExtent l="0" t="0" r="0" b="6350"/>
+            <wp:docPr id="10" name="Picture 10"/>
+            <wp:cNvGraphicFramePr>
+              <a:graphicFrameLocks xmlns:a="http://schemas.openxmlformats.org/drawingml/2006/main" noChangeAspect="1"/>
+            </wp:cNvGraphicFramePr>
+            <a:graphic xmlns:a="http://schemas.openxmlformats.org/drawingml/2006/main">
+              <a:graphicData uri="http://schemas.openxmlformats.org/drawingml/2006/picture">
+                <pic:pic xmlns:pic="http://schemas.openxmlformats.org/drawingml/2006/picture">
+                  <pic:nvPicPr>
+                    <pic:cNvPr id="0" name="Picture 2"/>
+                    <pic:cNvPicPr>
+                      <a:picLocks noChangeAspect="1" noChangeArrowheads="1"/>
+                    </pic:cNvPicPr>
+                  </pic:nvPicPr>
+                  <pic:blipFill>
+                    <a:blip r:embed="rId14">
+                      <a:extLst>
+                        <a:ext uri="{28A0092B-C50C-407E-A947-70E740481C1C}">
+                          <a14:useLocalDpi xmlns:a14="http://schemas.microsoft.com/office/drawing/2010/main" val="0"/>
+                        </a:ext>
+                      </a:extLst>
+                    </a:blip>
+                    <a:srcRect/>
+                    <a:stretch>
+                      <a:fillRect/>
+                    </a:stretch>
+                  </pic:blipFill>
+                  <pic:spPr bwMode="auto">
+                    <a:xfrm>
+                      <a:off x="0" y="0"/>
+                      <a:ext cx="5943600" cy="5480050"/>
+                    </a:xfrm>
+                    <a:prstGeom prst="rect">
+                      <a:avLst/>
+                    </a:prstGeom>
+                    <a:noFill/>
+                    <a:ln>
+                      <a:noFill/>
+                    </a:ln>
+                  </pic:spPr>
+                </pic:pic>
+              </a:graphicData>
+            </a:graphic>
+          </wp:inline>
+        </w:drawing>
+      </w:r>
+    </w:p>
     <w:sectPr>
       <w:pgSz w:w="12240" w:h="15840"/>
       <w:pgMar w:top="1440" w:right="1440" w:bottom="1440" w:left="1440" w:header="720" w:footer="720" w:gutter="0"/>
@@ -617,15 +1140,12 @@
   <w:abstractNum w:abstractNumId="0" w15:restartNumberingAfterBreak="0">
     <w:nsid w:val="5329136C"/>
     <w:multiLevelType w:val="hybridMultilevel"/>
-    <w:tmpl w:val="7122BEA0"/>
+    <w:tmpl w:val="2618DC3C"/>
     <w:lvl w:ilvl="0" w:tplc="0409000F">
       <w:start w:val="1"/>
       <w:numFmt w:val="decimal"/>
       <w:lvlText w:val="%1."/>
       <w:lvlJc w:val="left"/>
-      <w:pPr>
-        <w:ind w:left="720" w:hanging="360"/>
-      </w:pPr>
       <w:rPr>
         <w:rFonts w:hint="default"/>
       </w:rPr>
@@ -832,6 +1352,7 @@
     <w:lsdException w:name="HTML Sample" w:semiHidden="1" w:unhideWhenUsed="1"/>
     <w:lsdException w:name="HTML Typewriter" w:semiHidden="1" w:unhideWhenUsed="1"/>
     <w:lsdException w:name="HTML Variable" w:semiHidden="1" w:unhideWhenUsed="1"/>
+    <w:lsdException w:name="Normal Table" w:semiHidden="1" w:unhideWhenUsed="1"/>
     <w:lsdException w:name="annotation subject" w:semiHidden="1" w:unhideWhenUsed="1"/>
     <w:lsdException w:name="No List" w:semiHidden="1" w:unhideWhenUsed="1"/>
     <w:lsdException w:name="Outline List 1" w:semiHidden="1" w:unhideWhenUsed="1"/>
@@ -878,8 +1399,10 @@
     <w:lsdException w:name="Table Subtle 2" w:semiHidden="1" w:unhideWhenUsed="1"/>
     <w:lsdException w:name="Table Web 1" w:semiHidden="1" w:unhideWhenUsed="1"/>
     <w:lsdException w:name="Table Web 2" w:semiHidden="1" w:unhideWhenUsed="1"/>
+    <w:lsdException w:name="Table Web 3" w:semiHidden="1" w:unhideWhenUsed="1"/>
     <w:lsdException w:name="Balloon Text" w:semiHidden="1" w:unhideWhenUsed="1"/>
     <w:lsdException w:name="Table Grid" w:uiPriority="39"/>
+    <w:lsdException w:name="Table Theme" w:semiHidden="1" w:unhideWhenUsed="1"/>
     <w:lsdException w:name="Placeholder Text" w:semiHidden="1"/>
     <w:lsdException w:name="No Spacing" w:uiPriority="1" w:qFormat="1"/>
     <w:lsdException w:name="Light Shading" w:uiPriority="60"/>

</xml_diff>